<commit_message>
doc file was addited
</commit_message>
<xml_diff>
--- a/introduction.docx
+++ b/introduction.docx
@@ -10,6 +10,11 @@
     <w:p>
       <w:r>
         <w:t>How are u?</w:t>
+      </w:r>
+    </w:p>
+    <w:p>
+      <w:r>
+        <w:t>Hope u are fine. What about me? Wont you ask?</w:t>
       </w:r>
       <w:bookmarkStart w:id="0" w:name="_GoBack"/>
       <w:bookmarkEnd w:id="0"/>

</xml_diff>

<commit_message>
doc was edited again
</commit_message>
<xml_diff>
--- a/introduction.docx
+++ b/introduction.docx
@@ -14,7 +14,25 @@
     </w:p>
     <w:p>
       <w:r>
-        <w:t>Hope u are fine. What about me? Wont you ask?</w:t>
+        <w:t xml:space="preserve">Hope u are fine. What about me? </w:t>
+      </w:r>
+      <w:proofErr w:type="gramStart"/>
+      <w:r>
+        <w:t>Wont</w:t>
+      </w:r>
+      <w:proofErr w:type="gramEnd"/>
+      <w:r>
+        <w:t xml:space="preserve"> you ask?</w:t>
+      </w:r>
+    </w:p>
+    <w:p>
+      <w:r>
+        <w:t>Are you ok?</w:t>
+      </w:r>
+    </w:p>
+    <w:p>
+      <w:r>
+        <w:t>I am not</w:t>
       </w:r>
       <w:bookmarkStart w:id="0" w:name="_GoBack"/>
       <w:bookmarkEnd w:id="0"/>

</xml_diff>